<commit_message>
global communication plan and communication about specific changes
</commit_message>
<xml_diff>
--- a/Phase-2-change/Communication/Communication_change_curve.docx
+++ b/Phase-2-change/Communication/Communication_change_curve.docx
@@ -59,11 +59,15 @@
           <w:numId w:val="1"/>
         </w:numPr>
         <w:rPr>
-          <w:lang w:val="en-US"/>
-        </w:rPr>
-      </w:pPr>
-      <w:r>
-        <w:rPr>
+          <w:b/>
+          <w:bCs/>
+          <w:lang w:val="en-US"/>
+        </w:rPr>
+      </w:pPr>
+      <w:r>
+        <w:rPr>
+          <w:b/>
+          <w:bCs/>
           <w:lang w:val="en-US"/>
         </w:rPr>
         <w:t>Denial phase – people need information</w:t>
@@ -276,11 +280,15 @@
           <w:numId w:val="1"/>
         </w:numPr>
         <w:rPr>
-          <w:lang w:val="en-US"/>
-        </w:rPr>
-      </w:pPr>
-      <w:r>
-        <w:rPr>
+          <w:b/>
+          <w:bCs/>
+          <w:lang w:val="en-US"/>
+        </w:rPr>
+      </w:pPr>
+      <w:r>
+        <w:rPr>
+          <w:b/>
+          <w:bCs/>
           <w:lang w:val="en-US"/>
         </w:rPr>
         <w:t xml:space="preserve">Resistance phase – people need support </w:t>
@@ -335,6 +343,196 @@
         </w:rPr>
         <w:t xml:space="preserve">The </w:t>
       </w:r>
+      <w:r>
+        <w:rPr>
+          <w:lang w:val="en-US"/>
+        </w:rPr>
+        <w:t>internal communications manager has to take the lead.</w:t>
+      </w:r>
+      <w:r>
+        <w:rPr>
+          <w:lang w:val="en-US"/>
+        </w:rPr>
+        <w:t xml:space="preserve"> </w:t>
+      </w:r>
+      <w:r>
+        <w:rPr>
+          <w:b/>
+          <w:bCs/>
+          <w:lang w:val="en-US"/>
+        </w:rPr>
+        <w:t>Empower managers and supervisors to reach out to your team members</w:t>
+      </w:r>
+      <w:r>
+        <w:rPr>
+          <w:lang w:val="en-US"/>
+        </w:rPr>
+        <w:t xml:space="preserve"> to help craft messages, or even just to get a second set of eyes. That way </w:t>
+      </w:r>
+      <w:r>
+        <w:rPr>
+          <w:b/>
+          <w:bCs/>
+          <w:lang w:val="en-US"/>
+        </w:rPr>
+        <w:t>messages are filtered through one point</w:t>
+      </w:r>
+      <w:r>
+        <w:rPr>
+          <w:lang w:val="en-US"/>
+        </w:rPr>
+        <w:t xml:space="preserve"> – the internal communications team – and they can be reviewed for consistency, thoroughness and tone before going out to anxious employees.</w:t>
+      </w:r>
+    </w:p>
+    <w:p>
+      <w:pPr>
+        <w:ind w:left="708"/>
+        <w:rPr>
+          <w:lang w:val="en-US"/>
+        </w:rPr>
+      </w:pPr>
+    </w:p>
+    <w:p>
+      <w:pPr>
+        <w:ind w:left="708"/>
+        <w:rPr>
+          <w:lang w:val="en-US"/>
+        </w:rPr>
+      </w:pPr>
+      <w:r>
+        <w:rPr>
+          <w:lang w:val="en-US"/>
+        </w:rPr>
+        <w:t xml:space="preserve">Use intranet software to support individuals, create group chats. </w:t>
+      </w:r>
+    </w:p>
+    <w:p>
+      <w:pPr>
+        <w:ind w:left="708"/>
+        <w:rPr>
+          <w:lang w:val="en-US"/>
+        </w:rPr>
+      </w:pPr>
+    </w:p>
+    <w:p>
+      <w:pPr>
+        <w:ind w:left="708"/>
+        <w:rPr>
+          <w:lang w:val="en-US"/>
+        </w:rPr>
+      </w:pPr>
+      <w:r>
+        <w:rPr>
+          <w:lang w:val="en-US"/>
+        </w:rPr>
+        <w:t xml:space="preserve">Employees have to identify the referent when they have questions or concerns. Encourage conversation with instant messaging and group chats. </w:t>
+      </w:r>
+    </w:p>
+    <w:p>
+      <w:pPr>
+        <w:ind w:left="708"/>
+        <w:rPr>
+          <w:lang w:val="en-US"/>
+        </w:rPr>
+      </w:pPr>
+    </w:p>
+    <w:p>
+      <w:pPr>
+        <w:ind w:left="708"/>
+        <w:rPr>
+          <w:lang w:val="en-US"/>
+        </w:rPr>
+      </w:pPr>
+      <w:r>
+        <w:rPr>
+          <w:lang w:val="en-US"/>
+        </w:rPr>
+        <w:t>It might even make sense to schedule virtual office hour wher</w:t>
+      </w:r>
+      <w:r>
+        <w:rPr>
+          <w:lang w:val="en-US"/>
+        </w:rPr>
+        <w:t>e</w:t>
+      </w:r>
+      <w:r>
+        <w:rPr>
+          <w:lang w:val="en-US"/>
+        </w:rPr>
+        <w:t xml:space="preserve"> managers or important personnel make themselves available for </w:t>
+      </w:r>
+      <w:proofErr w:type="spellStart"/>
+      <w:r>
+        <w:rPr>
+          <w:lang w:val="en-US"/>
+        </w:rPr>
+        <w:t>oneline</w:t>
+      </w:r>
+      <w:proofErr w:type="spellEnd"/>
+      <w:r>
+        <w:rPr>
+          <w:lang w:val="en-US"/>
+        </w:rPr>
+        <w:t xml:space="preserve"> chats on certain days and at certain times. =&gt; won’t take time out of employees’ busy days</w:t>
+      </w:r>
+    </w:p>
+    <w:p>
+      <w:pPr>
+        <w:ind w:left="708"/>
+        <w:rPr>
+          <w:lang w:val="en-US"/>
+        </w:rPr>
+      </w:pPr>
+    </w:p>
+    <w:p>
+      <w:pPr>
+        <w:ind w:left="708"/>
+        <w:rPr>
+          <w:lang w:val="en-US"/>
+        </w:rPr>
+      </w:pPr>
+      <w:r>
+        <w:rPr>
+          <w:lang w:val="en-US"/>
+        </w:rPr>
+        <w:t>Intranet discussion forum</w:t>
+      </w:r>
+      <w:r>
+        <w:rPr>
+          <w:lang w:val="en-US"/>
+        </w:rPr>
+        <w:t xml:space="preserve">s are great to, it bypass inboxes and give employees a </w:t>
+      </w:r>
+      <w:proofErr w:type="spellStart"/>
+      <w:proofErr w:type="gramStart"/>
+      <w:r>
+        <w:rPr>
+          <w:lang w:val="en-US"/>
+        </w:rPr>
+        <w:t>voice.</w:t>
+      </w:r>
+      <w:r>
+        <w:rPr>
+          <w:lang w:val="en-US"/>
+        </w:rPr>
+        <w:t>This</w:t>
+      </w:r>
+      <w:proofErr w:type="spellEnd"/>
+      <w:proofErr w:type="gramEnd"/>
+      <w:r>
+        <w:rPr>
+          <w:lang w:val="en-US"/>
+        </w:rPr>
+        <w:t xml:space="preserve"> is a great opportunity for your internal communications team to tap into those prepared responses and provide supportive and helpful answers in the discussion forums.</w:t>
+      </w:r>
+    </w:p>
+    <w:p>
+      <w:pPr>
+        <w:ind w:left="708"/>
+        <w:rPr>
+          <w:lang w:val="en-US"/>
+        </w:rPr>
+      </w:pPr>
     </w:p>
     <w:p>
       <w:pPr>
@@ -352,15 +550,100 @@
           <w:numId w:val="1"/>
         </w:numPr>
         <w:rPr>
-          <w:lang w:val="en-US"/>
-        </w:rPr>
-      </w:pPr>
-      <w:r>
-        <w:rPr>
-          <w:lang w:val="en-US"/>
-        </w:rPr>
+          <w:b/>
+          <w:bCs/>
+          <w:lang w:val="en-US"/>
+        </w:rPr>
+      </w:pPr>
+      <w:r>
+        <w:rPr>
+          <w:b/>
+          <w:bCs/>
+          <w:lang w:val="en-US"/>
+        </w:rPr>
+        <w:lastRenderedPageBreak/>
         <w:t>Exploration phase – people need direction</w:t>
       </w:r>
+    </w:p>
+    <w:p>
+      <w:pPr>
+        <w:pStyle w:val="Paragraphedeliste"/>
+        <w:rPr>
+          <w:lang w:val="en-US"/>
+        </w:rPr>
+      </w:pPr>
+      <w:r>
+        <w:rPr>
+          <w:lang w:val="en-US"/>
+        </w:rPr>
+        <w:t xml:space="preserve">Training is a critical area for employees here – communicating training opportunities and making sure documentation is readily accessible are important tasks. </w:t>
+      </w:r>
+    </w:p>
+    <w:p>
+      <w:pPr>
+        <w:pStyle w:val="Paragraphedeliste"/>
+        <w:rPr>
+          <w:lang w:val="en-US"/>
+        </w:rPr>
+      </w:pPr>
+    </w:p>
+    <w:p>
+      <w:pPr>
+        <w:pStyle w:val="Paragraphedeliste"/>
+        <w:rPr>
+          <w:lang w:val="en-US"/>
+        </w:rPr>
+      </w:pPr>
+      <w:r>
+        <w:rPr>
+          <w:lang w:val="en-US"/>
+        </w:rPr>
+        <w:t xml:space="preserve">Help employees keep track of the tasks they’re charged with during the change with task and project management software. Use top-notch productivity and collaboration tools – making sure those productivity tools work together. Look for an </w:t>
+      </w:r>
+      <w:proofErr w:type="gramStart"/>
+      <w:r>
+        <w:rPr>
+          <w:lang w:val="en-US"/>
+        </w:rPr>
+        <w:t>all in one</w:t>
+      </w:r>
+      <w:proofErr w:type="gramEnd"/>
+      <w:r>
+        <w:rPr>
+          <w:lang w:val="en-US"/>
+        </w:rPr>
+        <w:t xml:space="preserve"> internal communications software </w:t>
+      </w:r>
+    </w:p>
+    <w:p>
+      <w:pPr>
+        <w:pStyle w:val="Paragraphedeliste"/>
+        <w:rPr>
+          <w:lang w:val="en-US"/>
+        </w:rPr>
+      </w:pPr>
+    </w:p>
+    <w:p>
+      <w:pPr>
+        <w:pStyle w:val="Paragraphedeliste"/>
+        <w:rPr>
+          <w:lang w:val="en-US"/>
+        </w:rPr>
+      </w:pPr>
+      <w:r>
+        <w:rPr>
+          <w:lang w:val="en-US"/>
+        </w:rPr>
+        <w:t>Store training materials and documentation in a centralized location</w:t>
+      </w:r>
+    </w:p>
+    <w:p>
+      <w:pPr>
+        <w:pStyle w:val="Paragraphedeliste"/>
+        <w:rPr>
+          <w:lang w:val="en-US"/>
+        </w:rPr>
+      </w:pPr>
     </w:p>
     <w:p>
       <w:pPr>
@@ -370,14 +653,382 @@
           <w:numId w:val="1"/>
         </w:numPr>
         <w:rPr>
-          <w:lang w:val="en-US"/>
-        </w:rPr>
-      </w:pPr>
-      <w:r>
-        <w:rPr>
+          <w:b/>
+          <w:bCs/>
+          <w:lang w:val="en-US"/>
+        </w:rPr>
+      </w:pPr>
+      <w:r>
+        <w:rPr>
+          <w:b/>
+          <w:bCs/>
           <w:lang w:val="en-US"/>
         </w:rPr>
         <w:t xml:space="preserve">Commitment phase – people need encouragement </w:t>
+      </w:r>
+    </w:p>
+    <w:p>
+      <w:pPr>
+        <w:rPr>
+          <w:lang w:val="en-US"/>
+        </w:rPr>
+      </w:pPr>
+    </w:p>
+    <w:p>
+      <w:pPr>
+        <w:ind w:left="708"/>
+        <w:rPr>
+          <w:lang w:val="en-US"/>
+        </w:rPr>
+      </w:pPr>
+      <w:r>
+        <w:rPr>
+          <w:rFonts w:ascii="Georgia" w:eastAsia="Times New Roman" w:hAnsi="Georgia" w:cs="Times New Roman"/>
+          <w:spacing w:val="-1"/>
+          <w:sz w:val="32"/>
+          <w:szCs w:val="32"/>
+          <w:shd w:val="clear" w:color="auto" w:fill="FFFFFF"/>
+          <w:lang w:val="en-US" w:eastAsia="fr-FR"/>
+        </w:rPr>
+        <w:t> </w:t>
+      </w:r>
+      <w:r>
+        <w:rPr>
+          <w:lang w:val="en-US"/>
+        </w:rPr>
+        <w:t>I</w:t>
+      </w:r>
+      <w:r>
+        <w:rPr>
+          <w:lang w:val="en-US"/>
+        </w:rPr>
+        <w:t xml:space="preserve">nternal communications managers can help by </w:t>
+      </w:r>
+      <w:proofErr w:type="spellStart"/>
+      <w:r>
+        <w:rPr>
+          <w:lang w:val="en-US"/>
+        </w:rPr>
+        <w:t>guiding</w:t>
+      </w:r>
+      <w:proofErr w:type="spellEnd"/>
+      <w:r>
+        <w:rPr>
+          <w:lang w:val="en-US"/>
+        </w:rPr>
+        <w:t xml:space="preserve"> </w:t>
+      </w:r>
+      <w:proofErr w:type="spellStart"/>
+      <w:r>
+        <w:rPr>
+          <w:lang w:val="en-US"/>
+        </w:rPr>
+        <w:t>executive</w:t>
+      </w:r>
+      <w:proofErr w:type="spellEnd"/>
+      <w:r>
+        <w:rPr>
+          <w:lang w:val="en-US"/>
+        </w:rPr>
+        <w:t xml:space="preserve"> leadership to </w:t>
+      </w:r>
+      <w:proofErr w:type="spellStart"/>
+      <w:r>
+        <w:rPr>
+          <w:lang w:val="en-US"/>
+        </w:rPr>
+        <w:t>communicate</w:t>
+      </w:r>
+      <w:proofErr w:type="spellEnd"/>
+      <w:r>
+        <w:rPr>
+          <w:lang w:val="en-US"/>
+        </w:rPr>
+        <w:t xml:space="preserve"> </w:t>
+      </w:r>
+      <w:proofErr w:type="spellStart"/>
+      <w:r>
+        <w:rPr>
+          <w:lang w:val="en-US"/>
+        </w:rPr>
+        <w:t>openly</w:t>
+      </w:r>
+      <w:proofErr w:type="spellEnd"/>
+      <w:r>
+        <w:rPr>
+          <w:lang w:val="en-US"/>
+        </w:rPr>
+        <w:t xml:space="preserve"> about their belief in and commitment to the change the organization just underwent. Employees need to hear that everything they just went </w:t>
+      </w:r>
+      <w:proofErr w:type="spellStart"/>
+      <w:r>
+        <w:rPr>
+          <w:lang w:val="en-US"/>
+        </w:rPr>
+        <w:t>through</w:t>
+      </w:r>
+      <w:proofErr w:type="spellEnd"/>
+      <w:r>
+        <w:rPr>
+          <w:lang w:val="en-US"/>
+        </w:rPr>
+        <w:t xml:space="preserve"> </w:t>
+      </w:r>
+      <w:proofErr w:type="spellStart"/>
+      <w:r>
+        <w:rPr>
+          <w:lang w:val="en-US"/>
+        </w:rPr>
+        <w:t>was</w:t>
+      </w:r>
+      <w:proofErr w:type="spellEnd"/>
+      <w:r>
+        <w:rPr>
+          <w:lang w:val="en-US"/>
+        </w:rPr>
+        <w:t xml:space="preserve"> for a good reason.</w:t>
+      </w:r>
+    </w:p>
+    <w:p>
+      <w:pPr>
+        <w:ind w:left="708"/>
+        <w:rPr>
+          <w:lang w:val="en-US"/>
+        </w:rPr>
+      </w:pPr>
+    </w:p>
+    <w:p>
+      <w:pPr>
+        <w:ind w:left="708"/>
+        <w:rPr>
+          <w:lang w:val="en-US"/>
+        </w:rPr>
+      </w:pPr>
+      <w:r>
+        <w:rPr>
+          <w:lang w:val="en-US"/>
+        </w:rPr>
+        <w:t xml:space="preserve">Senior management and </w:t>
+      </w:r>
+      <w:proofErr w:type="gramStart"/>
+      <w:r>
+        <w:rPr>
+          <w:lang w:val="en-US"/>
+        </w:rPr>
+        <w:t>middle-management</w:t>
+      </w:r>
+      <w:proofErr w:type="gramEnd"/>
+      <w:r>
+        <w:rPr>
+          <w:lang w:val="en-US"/>
+        </w:rPr>
+        <w:t xml:space="preserve"> have to continue to openly communicate through this phase</w:t>
+      </w:r>
+    </w:p>
+    <w:p>
+      <w:pPr>
+        <w:ind w:left="708"/>
+        <w:rPr>
+          <w:lang w:val="en-US"/>
+        </w:rPr>
+      </w:pPr>
+      <w:r>
+        <w:rPr>
+          <w:lang w:val="en-US"/>
+        </w:rPr>
+        <w:t xml:space="preserve">This internal communication manager has an important role in urging management to communicate, crafting and/or reviewing those communications. </w:t>
+      </w:r>
+    </w:p>
+    <w:p>
+      <w:pPr>
+        <w:ind w:left="708"/>
+        <w:rPr>
+          <w:lang w:val="en-US"/>
+        </w:rPr>
+      </w:pPr>
+    </w:p>
+    <w:p>
+      <w:pPr>
+        <w:ind w:left="708"/>
+        <w:rPr>
+          <w:lang w:val="en-US"/>
+        </w:rPr>
+      </w:pPr>
+      <w:r>
+        <w:rPr>
+          <w:lang w:val="en-US"/>
+        </w:rPr>
+        <w:t xml:space="preserve">Messages now should celebrate success and </w:t>
+      </w:r>
+      <w:proofErr w:type="gramStart"/>
+      <w:r>
+        <w:rPr>
+          <w:lang w:val="en-US"/>
+        </w:rPr>
+        <w:t>achievements, and</w:t>
+      </w:r>
+      <w:proofErr w:type="gramEnd"/>
+      <w:r>
+        <w:rPr>
+          <w:lang w:val="en-US"/>
+        </w:rPr>
+        <w:t xml:space="preserve"> showcase how far everyone has come. Post this message on the team intranet.</w:t>
+      </w:r>
+      <w:r>
+        <w:rPr>
+          <w:lang w:val="en-US"/>
+        </w:rPr>
+        <w:t xml:space="preserve"> </w:t>
+      </w:r>
+      <w:r>
+        <w:rPr>
+          <w:lang w:val="en-US"/>
+        </w:rPr>
+        <w:t>corporate speak won't do you any favors when it comes to connecting on a personal level. Use a conversational (yet still professional) voice to really improve the relatability of these types of communications.</w:t>
+      </w:r>
+    </w:p>
+    <w:p>
+      <w:pPr>
+        <w:ind w:left="708"/>
+        <w:rPr>
+          <w:rFonts w:ascii="Times New Roman" w:eastAsia="Times New Roman" w:hAnsi="Times New Roman" w:cs="Times New Roman"/>
+          <w:lang w:val="en-US" w:eastAsia="fr-FR"/>
+        </w:rPr>
+      </w:pPr>
+    </w:p>
+    <w:p>
+      <w:pPr>
+        <w:ind w:left="708"/>
+        <w:rPr>
+          <w:lang w:val="en-US"/>
+        </w:rPr>
+      </w:pPr>
+    </w:p>
+    <w:p>
+      <w:pPr>
+        <w:ind w:left="708"/>
+        <w:rPr>
+          <w:lang w:val="en-US"/>
+        </w:rPr>
+      </w:pPr>
+      <w:r>
+        <w:rPr>
+          <w:lang w:val="en-US"/>
+        </w:rPr>
+        <w:t>Create events that bring people together for some positive interaction and team-</w:t>
+      </w:r>
+      <w:proofErr w:type="gramStart"/>
+      <w:r>
+        <w:rPr>
+          <w:lang w:val="en-US"/>
+        </w:rPr>
+        <w:t>building, and</w:t>
+      </w:r>
+      <w:proofErr w:type="gramEnd"/>
+      <w:r>
+        <w:rPr>
+          <w:lang w:val="en-US"/>
+        </w:rPr>
+        <w:t xml:space="preserve"> post the details on your intranet to get everyone excited. Share tips and experiences in the comment, and even upload photos and videos to document their fun. </w:t>
+      </w:r>
+    </w:p>
+    <w:p>
+      <w:pPr>
+        <w:ind w:left="708"/>
+        <w:rPr>
+          <w:lang w:val="en-US"/>
+        </w:rPr>
+      </w:pPr>
+    </w:p>
+    <w:p>
+      <w:pPr>
+        <w:rPr>
+          <w:rFonts w:ascii="Times New Roman" w:eastAsia="Times New Roman" w:hAnsi="Times New Roman" w:cs="Times New Roman"/>
+          <w:lang w:eastAsia="fr-FR"/>
+        </w:rPr>
+      </w:pPr>
+      <w:proofErr w:type="spellStart"/>
+      <w:r>
+        <w:rPr>
+          <w:rFonts w:ascii="Georgia" w:eastAsia="Times New Roman" w:hAnsi="Georgia" w:cs="Times New Roman"/>
+          <w:spacing w:val="-1"/>
+          <w:sz w:val="32"/>
+          <w:szCs w:val="32"/>
+          <w:shd w:val="clear" w:color="auto" w:fill="FFFFFF"/>
+          <w:lang w:eastAsia="fr-FR"/>
+        </w:rPr>
+        <w:t>Don't</w:t>
+      </w:r>
+      <w:proofErr w:type="spellEnd"/>
+      <w:r>
+        <w:rPr>
+          <w:rFonts w:ascii="Georgia" w:eastAsia="Times New Roman" w:hAnsi="Georgia" w:cs="Times New Roman"/>
+          <w:spacing w:val="-1"/>
+          <w:sz w:val="32"/>
+          <w:szCs w:val="32"/>
+          <w:shd w:val="clear" w:color="auto" w:fill="FFFFFF"/>
+          <w:lang w:eastAsia="fr-FR"/>
+        </w:rPr>
+        <w:t xml:space="preserve"> </w:t>
+      </w:r>
+      <w:proofErr w:type="spellStart"/>
+      <w:r>
+        <w:rPr>
+          <w:rFonts w:ascii="Georgia" w:eastAsia="Times New Roman" w:hAnsi="Georgia" w:cs="Times New Roman"/>
+          <w:spacing w:val="-1"/>
+          <w:sz w:val="32"/>
+          <w:szCs w:val="32"/>
+          <w:shd w:val="clear" w:color="auto" w:fill="FFFFFF"/>
+          <w:lang w:eastAsia="fr-FR"/>
+        </w:rPr>
+        <w:t>worry</w:t>
+      </w:r>
+      <w:proofErr w:type="spellEnd"/>
+      <w:r>
+        <w:rPr>
+          <w:rFonts w:ascii="Georgia" w:eastAsia="Times New Roman" w:hAnsi="Georgia" w:cs="Times New Roman"/>
+          <w:spacing w:val="-1"/>
+          <w:sz w:val="32"/>
+          <w:szCs w:val="32"/>
+          <w:shd w:val="clear" w:color="auto" w:fill="FFFFFF"/>
+          <w:lang w:eastAsia="fr-FR"/>
+        </w:rPr>
+        <w:t xml:space="preserve"> about over-</w:t>
+      </w:r>
+      <w:proofErr w:type="spellStart"/>
+      <w:r>
+        <w:rPr>
+          <w:rFonts w:ascii="Georgia" w:eastAsia="Times New Roman" w:hAnsi="Georgia" w:cs="Times New Roman"/>
+          <w:spacing w:val="-1"/>
+          <w:sz w:val="32"/>
+          <w:szCs w:val="32"/>
+          <w:shd w:val="clear" w:color="auto" w:fill="FFFFFF"/>
+          <w:lang w:eastAsia="fr-FR"/>
+        </w:rPr>
+        <w:t>communicating</w:t>
+      </w:r>
+      <w:proofErr w:type="spellEnd"/>
+    </w:p>
+    <w:p>
+      <w:pPr>
+        <w:ind w:left="708"/>
+        <w:rPr>
+          <w:lang w:val="en-US"/>
+        </w:rPr>
+      </w:pPr>
+    </w:p>
+    <w:p>
+      <w:pPr>
+        <w:ind w:left="708"/>
+        <w:rPr>
+          <w:lang w:val="en-US"/>
+        </w:rPr>
+      </w:pPr>
+      <w:r>
+        <w:rPr>
+          <w:lang w:val="en-US"/>
+        </w:rPr>
+        <w:t xml:space="preserve">Internal communications build bridges between employees and leaders. </w:t>
       </w:r>
     </w:p>
     <w:sectPr>

</xml_diff>